<commit_message>
Muda titulo do ponto 3
</commit_message>
<xml_diff>
--- a/TrabalhoPratico/Relatorio.docx
+++ b/TrabalhoPratico/Relatorio.docx
@@ -4427,7 +4427,13 @@
       </w:pPr>
       <w:r>
         <w:lastRenderedPageBreak/>
-        <w:t>3 – Nota nas caracteristicas das propriedades</w:t>
+        <w:t xml:space="preserve">3 – </w:t>
+      </w:r>
+      <w:r>
+        <w:t>C</w:t>
+      </w:r>
+      <w:r>
+        <w:t>aracteristicas das propriedades</w:t>
       </w:r>
     </w:p>
     <w:p>

</xml_diff>